<commit_message>
Major update to repo. Deleted files. Renamed files. Updated directory structure.
</commit_message>
<xml_diff>
--- a/Lab 1 - Enzymes and Temperature/lab2 methods.docx
+++ b/Lab 1 - Enzymes and Temperature/lab2 methods.docx
@@ -39,75 +39,92 @@
     </w:p>
     <w:p>
       <w:pPr>
+        <w:rPr>
+          <w:i/>
+          <w:iCs/>
+          <w:sz w:val="28"/>
+          <w:szCs w:val="28"/>
+        </w:rPr>
+      </w:pPr>
+      <w:r>
+        <w:rPr>
+          <w:i/>
+          <w:iCs/>
+          <w:sz w:val="28"/>
+          <w:szCs w:val="28"/>
+        </w:rPr>
+        <w:t>Methods</w:t>
+      </w:r>
+    </w:p>
+    <w:p>
+      <w:pPr>
+        <w:rPr>
+          <w:b/>
+          <w:bCs/>
+        </w:rPr>
+      </w:pPr>
+      <w:r>
+        <w:rPr>
+          <w:b/>
+          <w:bCs/>
+        </w:rPr>
+        <w:t xml:space="preserve">Tissue Collection and Homogenization  </w:t>
+      </w:r>
+    </w:p>
+    <w:p>
+      <w:r>
+        <w:t>Freshwater mussels (Mytilus sp.) and crayfish (Procambarus sp.) were collected for this experiment. Dissections were performed on specific muscle tissues: the adductor muscle in mussels and the tail muscle in crayfish. Dissected tissues were immediately placed on ice to preserve enzyme activity. Each tissue sample was weighed on a tared analytical balance. To prepare homogenates, tissues were minced and homogenized in a 50 mM potassium phosphate buffer (pH 6.8) at a 1:4 tissue-to-buffer ratio, ensuring a consistent dilution. After homogenization, samples were centrifuged at 14,000 x g for 5 minutes to remove insoluble material. The resulting supernatant was collected for enzyme assays.</w:t>
+      </w:r>
+    </w:p>
+    <w:p>
+      <w:r>
+        <w:rPr>
+          <w:b/>
+          <w:bCs/>
+        </w:rPr>
+        <w:t>Measuring Malate Dehydrogenase (MDH) Activity</w:t>
+      </w:r>
+      <w:r>
+        <w:t xml:space="preserve"> </w:t>
+      </w:r>
+    </w:p>
+    <w:p>
+      <w:r>
+        <w:t>MDH activity was measured using a spectrophotometric assay that tracked the decrease in NADH absorbance at 340 nm. This absorbance reduction indicates MDH activity as NADH is oxidized to NAD+. The assay cocktail contained 0.20 M imidazole/Cl buffer (pH 7.0), 0.15 mM NADH, and 0.2 mM oxaloacetate. All reagents were freshly prepared and stored on ice to minimize degradation. Each assay was conducted in triplicate to ensure data accuracy. For each trial, 2.0 mL of reaction cocktail was thermally equilibrated at one of the target temperatures (15°C, 25°C, or 35°C) in a water bath. After reaching equilibrium, 25 µL of the tissue homogenate was added to initiate the reaction. The change in absorbance at 340 nm was monitored for 3 minutes, and enzyme activity was calculated based on the linear portion of the reaction curve, accounting for product inhibition of MDH.</w:t>
+      </w:r>
+    </w:p>
+    <w:p>
+      <w:pPr>
+        <w:rPr>
+          <w:b/>
+          <w:bCs/>
+        </w:rPr>
+      </w:pPr>
+      <w:r>
+        <w:rPr>
+          <w:b/>
+          <w:bCs/>
+        </w:rPr>
+        <w:t xml:space="preserve">Calculation of MDH Activity  </w:t>
+      </w:r>
+    </w:p>
+    <w:p>
+      <w:r>
+        <w:t>MDH activity was calculated as International Units (I.U.) per gram of fresh tissue weight (</w:t>
+      </w:r>
+      <w:proofErr w:type="spellStart"/>
+      <w:r>
+        <w:t>gfw</w:t>
+      </w:r>
+      <w:proofErr w:type="spellEnd"/>
+      <w:r>
+        <w:t>) using the following formula:</w:t>
+      </w:r>
+    </w:p>
+    <w:p>
+      <w:pPr>
         <w:jc w:val="center"/>
       </w:pPr>
-    </w:p>
-    <w:p>
-      <w:pPr>
-        <w:rPr>
-          <w:b/>
-          <w:bCs/>
-        </w:rPr>
-      </w:pPr>
-      <w:r>
-        <w:rPr>
-          <w:b/>
-          <w:bCs/>
-        </w:rPr>
-        <w:t xml:space="preserve">Tissue Collection and Homogenization  </w:t>
-      </w:r>
-    </w:p>
-    <w:p>
-      <w:r>
-        <w:t>Freshwater mussels (Mytilus sp.) and crayfish (Procambarus sp.) were collected for this experiment. Dissections were performed on specific muscle tissues: the adductor muscle in mussels and the tail muscle in crayfish. Dissected tissues were immediately placed on ice to preserve enzyme activity. Each tissue sample was weighed on a tared analytical balance. To prepare homogenates, tissues were minced and homogenized in a 50 mM potassium phosphate buffer (pH 6.8) at a 1:4 tissue-to-buffer ratio, ensuring a consistent 5X dilution. After homogenization, samples were centrifuged at 14,000 x g for 5 minutes at 4°C to remove insoluble material. The resulting supernatant was collected for enzyme assays.</w:t>
-      </w:r>
-    </w:p>
-    <w:p>
-      <w:r>
-        <w:rPr>
-          <w:b/>
-          <w:bCs/>
-        </w:rPr>
-        <w:t>Measuring Malate Dehydrogenase (MDH) Activity</w:t>
-      </w:r>
-      <w:r>
-        <w:t xml:space="preserve"> </w:t>
-      </w:r>
-    </w:p>
-    <w:p>
-      <w:r>
-        <w:t>MDH activity was measured using a spectrophotometric assay that tracked the decrease in NADH absorbance at 340 nm. This absorbance reduction indicates MDH activity as NADH is oxidized to NAD+. The assay cocktail contained 0.20 M imidazole/Cl buffer (pH 7.0), 0.15 mM NADH, and 0.2 mM oxaloacetate. All reagents were freshly prepared and stored on ice to minimize degradation. Each assay was conducted in triplicate to ensure data accuracy. For each trial, 2.0 mL of reaction cocktail was thermally equilibrated at one of the target temperatures (15°C, 25°C, or 35°C) in a water bath. After reaching equilibrium, 25 µL of the tissue homogenate was added to initiate the reaction. The change in absorbance at 340 nm was monitored for 3 minutes, and enzyme activity was calculated based on the linear portion of the reaction curve, accounting for product inhibition of MDH.</w:t>
-      </w:r>
-    </w:p>
-    <w:p>
-      <w:pPr>
-        <w:rPr>
-          <w:b/>
-          <w:bCs/>
-        </w:rPr>
-      </w:pPr>
-      <w:r>
-        <w:rPr>
-          <w:b/>
-          <w:bCs/>
-        </w:rPr>
-        <w:t xml:space="preserve">Calculation of MDH Activity  </w:t>
-      </w:r>
-    </w:p>
-    <w:p>
-      <w:r>
-        <w:t>MDH activity was calculated as International Units (I.U.) per gram of fresh tissue weight (</w:t>
-      </w:r>
-      <w:proofErr w:type="spellStart"/>
-      <w:r>
-        <w:t>gfw</w:t>
-      </w:r>
-      <w:proofErr w:type="spellEnd"/>
-      <w:r>
-        <w:t>) using the following formula:</w:t>
-      </w:r>
-    </w:p>
-    <w:p>
       <w:r>
         <w:rPr>
           <w:noProof/>
@@ -187,6 +204,9 @@
       </w:r>
     </w:p>
     <w:p>
+      <w:pPr>
+        <w:jc w:val="center"/>
+      </w:pPr>
       <w:r>
         <w:rPr>
           <w:noProof/>
@@ -409,25 +429,7 @@
         </w:rPr>
       </w:pPr>
       <w:r>
-        <w:rPr>
-          <w:b/>
-          <w:bCs/>
-        </w:rPr>
-        <w:t>Figure</w:t>
-      </w:r>
-      <w:r>
-        <w:rPr>
-          <w:b/>
-          <w:bCs/>
-        </w:rPr>
-        <w:t xml:space="preserve"> 1</w:t>
-      </w:r>
-      <w:r>
-        <w:rPr>
-          <w:b/>
-          <w:bCs/>
-        </w:rPr>
-        <w:t>:</w:t>
+        <w:t>Figure 1:</w:t>
       </w:r>
       <w:r>
         <w:t> </w:t>
@@ -469,14 +471,13 @@
         </w:rPr>
         <w:t>) in crayfish and mussel muscle tissue measured at three temperatures: 15°C, 25°C, and 35°C. Enzyme activity increased with temperature for both species, with crayfish generally displaying higher MDH activity than mussels at 35°C. Q10 values for crayfish were 1.43 (15–25°C) and 2.18 (25–35°C), while mussels showed Q10 values of 1.81 (15–25°C) and 2.01 (25–35°C), indicating greater temperature sensitivity in the higher range for both species.</w:t>
       </w:r>
-    </w:p>
-    <w:p>
-      <w:pPr>
+      <w:r>
         <w:rPr>
           <w:i/>
           <w:iCs/>
         </w:rPr>
-      </w:pPr>
+        <w:t xml:space="preserve"> </w:t>
+      </w:r>
       <w:r>
         <w:rPr>
           <w:i/>
@@ -1126,6 +1127,7 @@
   <w:style w:type="character" w:default="1" w:styleId="DefaultParagraphFont">
     <w:name w:val="Default Paragraph Font"/>
     <w:uiPriority w:val="1"/>
+    <w:semiHidden/>
     <w:unhideWhenUsed/>
   </w:style>
   <w:style w:type="table" w:default="1" w:styleId="TableNormal">

</xml_diff>